<commit_message>
screen 4 and formatting
</commit_message>
<xml_diff>
--- a/Dmitrenko_R_A_301ME_4LW.docx
+++ b/Dmitrenko_R_A_301ME_4LW.docx
@@ -634,41 +634,39 @@
     </w:p>
     <w:p>
       <w:pPr>
-        <w:rPr>
-          <w:rFonts w:ascii="Times New Roman" w:hAnsi="Times New Roman" w:cs="Times New Roman"/>
-          <w:sz w:val="24"/>
-          <w:szCs w:val="24"/>
-          <w:lang w:val="uk-UA"/>
-        </w:rPr>
-      </w:pPr>
-      <w:r>
-        <w:rPr>
-          <w:rFonts w:ascii="Times New Roman" w:hAnsi="Times New Roman" w:cs="Times New Roman"/>
-          <w:sz w:val="24"/>
-          <w:szCs w:val="24"/>
-          <w:lang w:val="uk-UA"/>
-        </w:rPr>
-        <w:t xml:space="preserve">                                                  </w:t>
-      </w:r>
-      <w:r>
-        <w:rPr>
-          <w:rFonts w:ascii="Times New Roman" w:hAnsi="Times New Roman" w:cs="Times New Roman"/>
-          <w:sz w:val="24"/>
-          <w:szCs w:val="24"/>
-          <w:lang w:val="uk-UA"/>
-        </w:rPr>
-        <w:t xml:space="preserve">      </w:t>
-      </w:r>
-      <w:r>
-        <w:rPr>
-          <w:rFonts w:ascii="Times New Roman" w:hAnsi="Times New Roman" w:cs="Times New Roman"/>
-          <w:sz w:val="24"/>
-          <w:szCs w:val="24"/>
-          <w:lang w:val="uk-UA"/>
-        </w:rPr>
-        <w:tab/>
+        <w:jc w:val="center"/>
+        <w:rPr>
+          <w:rFonts w:ascii="Times New Roman" w:hAnsi="Times New Roman" w:cs="Times New Roman"/>
+          <w:sz w:val="24"/>
+          <w:szCs w:val="24"/>
+          <w:lang w:val="uk-UA"/>
+        </w:rPr>
+      </w:pPr>
+      <w:r>
+        <w:rPr>
+          <w:rFonts w:ascii="Times New Roman" w:hAnsi="Times New Roman" w:cs="Times New Roman"/>
+          <w:sz w:val="24"/>
+          <w:szCs w:val="24"/>
+          <w:lang w:val="uk-UA"/>
+        </w:rPr>
         <w:t>Полтава 2016</w:t>
       </w:r>
+    </w:p>
+    <w:p>
+      <w:pPr>
+        <w:jc w:val="center"/>
+        <w:rPr>
+          <w:lang w:val="uk-UA"/>
+        </w:rPr>
+      </w:pPr>
+    </w:p>
+    <w:p>
+      <w:pPr>
+        <w:jc w:val="center"/>
+        <w:rPr>
+          <w:lang w:val="uk-UA"/>
+        </w:rPr>
+      </w:pPr>
     </w:p>
     <w:p>
       <w:pPr>
@@ -926,9 +924,90 @@
         </w:drawing>
       </w:r>
     </w:p>
+    <w:p>
+      <w:pPr>
+        <w:jc w:val="center"/>
+        <w:rPr>
+          <w:lang w:val="uk-UA"/>
+        </w:rPr>
+      </w:pPr>
+      <w:r>
+        <w:rPr>
+          <w:lang w:val="uk-UA"/>
+        </w:rPr>
+        <w:t xml:space="preserve">Рис. 4 - Наступні </w:t>
+      </w:r>
+      <w:proofErr w:type="spellStart"/>
+      <w:r>
+        <w:rPr>
+          <w:lang w:val="uk-UA"/>
+        </w:rPr>
+        <w:t>комміти</w:t>
+      </w:r>
+      <w:proofErr w:type="spellEnd"/>
+    </w:p>
+    <w:p>
+      <w:pPr>
+        <w:jc w:val="center"/>
+        <w:rPr>
+          <w:lang w:val="uk-UA"/>
+        </w:rPr>
+      </w:pPr>
+      <w:r>
+        <w:rPr>
+          <w:noProof/>
+          <w:lang w:eastAsia="ru-RU"/>
+        </w:rPr>
+        <w:drawing>
+          <wp:inline distT="0" distB="0" distL="0" distR="0">
+            <wp:extent cx="3382010" cy="3323590"/>
+            <wp:effectExtent l="19050" t="0" r="8890" b="0"/>
+            <wp:docPr id="10" name="Рисунок 10"/>
+            <wp:cNvGraphicFramePr>
+              <a:graphicFrameLocks xmlns:a="http://schemas.openxmlformats.org/drawingml/2006/main" noChangeAspect="1"/>
+            </wp:cNvGraphicFramePr>
+            <a:graphic xmlns:a="http://schemas.openxmlformats.org/drawingml/2006/main">
+              <a:graphicData uri="http://schemas.openxmlformats.org/drawingml/2006/picture">
+                <pic:pic xmlns:pic="http://schemas.openxmlformats.org/drawingml/2006/picture">
+                  <pic:nvPicPr>
+                    <pic:cNvPr id="0" name="Picture 10"/>
+                    <pic:cNvPicPr>
+                      <a:picLocks noChangeAspect="1" noChangeArrowheads="1"/>
+                    </pic:cNvPicPr>
+                  </pic:nvPicPr>
+                  <pic:blipFill>
+                    <a:blip r:embed="rId7"/>
+                    <a:srcRect/>
+                    <a:stretch>
+                      <a:fillRect/>
+                    </a:stretch>
+                  </pic:blipFill>
+                  <pic:spPr bwMode="auto">
+                    <a:xfrm>
+                      <a:off x="0" y="0"/>
+                      <a:ext cx="3382010" cy="3323590"/>
+                    </a:xfrm>
+                    <a:prstGeom prst="rect">
+                      <a:avLst/>
+                    </a:prstGeom>
+                    <a:noFill/>
+                    <a:ln w="9525">
+                      <a:noFill/>
+                      <a:miter lim="800000"/>
+                      <a:headEnd/>
+                      <a:tailEnd/>
+                    </a:ln>
+                  </pic:spPr>
+                </pic:pic>
+              </a:graphicData>
+            </a:graphic>
+          </wp:inline>
+        </w:drawing>
+      </w:r>
+    </w:p>
     <w:sectPr>
       <w:pgSz w:w="11906" w:h="16838"/>
-      <w:pgMar w:top="1134" w:right="850" w:bottom="1134" w:left="1701" w:header="708" w:footer="708" w:gutter="0"/>
+      <w:pgMar w:top="720" w:right="720" w:bottom="720" w:left="720" w:header="708" w:footer="708" w:gutter="0"/>
       <w:cols w:space="708"/>
       <w:docGrid w:linePitch="360"/>
     </w:sectPr>

</xml_diff>